<commit_message>
Circle Language Spec: Replace the word 'globality' with 'module' in some more places.
</commit_message>
<xml_diff>
--- a/1.1. Circle Language Spec/05. Classes/Static (unfinished).docx
+++ b/1.1. Circle Language Spec/05. Classes/Static (unfinished).docx
@@ -21,7 +21,7 @@
           <w:bottom w:w="68" w:type="dxa"/>
           <w:right w:w="57" w:type="dxa"/>
         </w:tblCellMar>
-        <w:tblLook w:val="00BF" w:firstRow="1" w:lastRow="0" w:firstColumn="1" w:lastColumn="0" w:noHBand="0" w:noVBand="0"/>
+        <w:tblLook w:val="00A0" w:firstRow="1" w:lastRow="0" w:firstColumn="1" w:lastColumn="0" w:noHBand="0" w:noVBand="0"/>
       </w:tblPr>
       <w:tblGrid>
         <w:gridCol w:w="8630"/>
@@ -36,8 +36,6 @@
             <w:pPr>
               <w:pStyle w:val="Heading1"/>
             </w:pPr>
-            <w:bookmarkStart w:id="0" w:name="_GoBack"/>
-            <w:bookmarkEnd w:id="0"/>
             <w:r>
               <w:t>Circle Language Spec: Classes</w:t>
             </w:r>
@@ -78,7 +76,7 @@
       </w:pPr>
     </w:p>
     <w:p>
-      <w:bookmarkStart w:id="1" w:name="_Hlk36848010"/>
+      <w:bookmarkStart w:id="0" w:name="_Hlk36848010"/>
       <w:r>
         <w:t>This is unfinished documentation of lower quality. It only has an unfinished description of the general idea.</w:t>
       </w:r>
@@ -283,13 +281,13 @@
       <w:pPr>
         <w:pStyle w:val="Heading3"/>
       </w:pPr>
-      <w:bookmarkStart w:id="2" w:name="_Toc267350947"/>
-      <w:bookmarkStart w:id="3" w:name="_Toc267516036"/>
+      <w:bookmarkStart w:id="1" w:name="_Toc267350947"/>
+      <w:bookmarkStart w:id="2" w:name="_Toc267516036"/>
       <w:r>
         <w:t>Interface-Like Static</w:t>
       </w:r>
+      <w:bookmarkEnd w:id="1"/>
       <w:bookmarkEnd w:id="2"/>
-      <w:bookmarkEnd w:id="3"/>
     </w:p>
     <w:p>
       <w:r>
@@ -987,7 +985,13 @@
     </w:p>
     <w:p>
       <w:r>
-        <w:t>&lt; I need a story about where the code resides and that the code isn’t really part of globality instances, types, objects or procedures. Those entities only complete the code with a copy of data. &gt;</w:t>
+        <w:t xml:space="preserve">&lt; I need a story about where the code resides and that the code isn’t really part of </w:t>
+      </w:r>
+      <w:r>
+        <w:t>module</w:t>
+      </w:r>
+      <w:r>
+        <w:t xml:space="preserve"> instances, types, objects or procedures. Those entities only complete the code with a copy of data. &gt;</w:t>
       </w:r>
     </w:p>
     <w:p/>
@@ -1030,7 +1034,41 @@
           <w:color w:val="C0C0C0"/>
           <w:szCs w:val="24"/>
         </w:rPr>
-        <w:t>&lt;An object doesn’t define code. You could say that the type defines code and that a object only defines data. Each globality instance, though, has its own instance of the types of the globalities, even though the code of the types is still only in memory once. So you can’t really say the code resides in a type either.&gt;</w:t>
+        <w:t xml:space="preserve">&lt;An object doesn’t define code. You could say that the type defines code and that a object only defines data. Each </w:t>
+      </w:r>
+      <w:bookmarkStart w:id="3" w:name="_GoBack"/>
+      <w:r>
+        <w:rPr>
+          <w:rFonts w:ascii="Courier New" w:hAnsi="Courier New"/>
+          <w:color w:val="C0C0C0"/>
+          <w:szCs w:val="24"/>
+        </w:rPr>
+        <w:t>module</w:t>
+      </w:r>
+      <w:bookmarkEnd w:id="3"/>
+      <w:r>
+        <w:rPr>
+          <w:rFonts w:ascii="Courier New" w:hAnsi="Courier New"/>
+          <w:color w:val="C0C0C0"/>
+          <w:szCs w:val="24"/>
+        </w:rPr>
+        <w:t xml:space="preserve"> instance, though, has its own instance of the types of the </w:t>
+      </w:r>
+      <w:r>
+        <w:rPr>
+          <w:rFonts w:ascii="Courier New" w:hAnsi="Courier New"/>
+          <w:color w:val="C0C0C0"/>
+          <w:szCs w:val="24"/>
+        </w:rPr>
+        <w:t>modules</w:t>
+      </w:r>
+      <w:r>
+        <w:rPr>
+          <w:rFonts w:ascii="Courier New" w:hAnsi="Courier New"/>
+          <w:color w:val="C0C0C0"/>
+          <w:szCs w:val="24"/>
+        </w:rPr>
+        <w:t>, even though the code of the types is still only in memory once. So you can’t really say the code resides in a type either.&gt;</w:t>
       </w:r>
     </w:p>
     <w:p/>
@@ -1079,7 +1117,10 @@
         <w:jc w:val="both"/>
       </w:pPr>
       <w:r>
-        <w:t>Globality static</w:t>
+        <w:t>Module</w:t>
+      </w:r>
+      <w:r>
+        <w:t xml:space="preserve"> static</w:t>
       </w:r>
     </w:p>
     <w:p>
@@ -1132,7 +1173,10 @@
         <w:jc w:val="both"/>
       </w:pPr>
       <w:r>
-        <w:t>Globality static objects</w:t>
+        <w:t>Module</w:t>
+      </w:r>
+      <w:r>
+        <w:t xml:space="preserve"> static objects</w:t>
       </w:r>
     </w:p>
     <w:p>
@@ -1185,7 +1229,10 @@
         <w:jc w:val="both"/>
       </w:pPr>
       <w:r>
-        <w:t>Globality static procedures</w:t>
+        <w:t>Module</w:t>
+      </w:r>
+      <w:r>
+        <w:t xml:space="preserve"> static procedures</w:t>
       </w:r>
     </w:p>
     <w:p>
@@ -1238,7 +1285,10 @@
         <w:jc w:val="both"/>
       </w:pPr>
       <w:r>
-        <w:t>Globality Type Create</w:t>
+        <w:t>Module</w:t>
+      </w:r>
+      <w:r>
+        <w:t xml:space="preserve"> Type Create</w:t>
       </w:r>
     </w:p>
     <w:p>
@@ -1294,7 +1344,31 @@
     <w:p/>
     <w:p>
       <w:r>
-        <w:t>Static type members are the same for every object instance. However, each globality instance has its own copy of static type members. Static type members are not the same for every globality instance. In order to make a type member, or a procedure member static to the any globality instance, you make the member Globality Static.</w:t>
+        <w:t xml:space="preserve">Static type members are the same for every object instance. However, each </w:t>
+      </w:r>
+      <w:r>
+        <w:t>module</w:t>
+      </w:r>
+      <w:r>
+        <w:t xml:space="preserve"> instance has its own copy of static type members. Static type members are not the same for every </w:t>
+      </w:r>
+      <w:r>
+        <w:t>module</w:t>
+      </w:r>
+      <w:r>
+        <w:t xml:space="preserve"> instance. In order to make a type member, or a procedure member static to the any </w:t>
+      </w:r>
+      <w:r>
+        <w:t>module</w:t>
+      </w:r>
+      <w:r>
+        <w:t xml:space="preserve"> instance, you make the member </w:t>
+      </w:r>
+      <w:r>
+        <w:t>Module</w:t>
+      </w:r>
+      <w:r>
+        <w:t xml:space="preserve"> Static.</w:t>
       </w:r>
     </w:p>
     <w:p/>
@@ -1310,13 +1384,61 @@
         <w:t>instance members</w:t>
       </w:r>
       <w:r>
-        <w:t>, can only be called on a created object. Globality static members can be called even when the globality instance isn’t created, but the globality type is loaded into memory. Static members of a procedure can be accessed without running the procedure.</w:t>
-      </w:r>
-    </w:p>
-    <w:p/>
-    <w:p>
-      <w:r>
-        <w:t>Procedure static members are like part of their object. They persist for as long as the object is created. Type static members persist for as long as its globality instance is created. Note here that each globality instance gets its own set of types with static members. Globality static members persist for as long as the globality type exist. A globality type exists when the Sigma module that contains it is in memory.</w:t>
+        <w:t xml:space="preserve">, can only be called on a created object. </w:t>
+      </w:r>
+      <w:r>
+        <w:t>Module</w:t>
+      </w:r>
+      <w:r>
+        <w:t xml:space="preserve"> static members can be called even when the </w:t>
+      </w:r>
+      <w:r>
+        <w:t>module</w:t>
+      </w:r>
+      <w:r>
+        <w:t xml:space="preserve"> instance isn’t created, but the </w:t>
+      </w:r>
+      <w:r>
+        <w:t>module</w:t>
+      </w:r>
+      <w:r>
+        <w:t xml:space="preserve"> type is loaded into memory. Static members of a procedure can be accessed without running the procedure.</w:t>
+      </w:r>
+    </w:p>
+    <w:p/>
+    <w:p>
+      <w:r>
+        <w:t xml:space="preserve">Procedure static members are like part of their object. They persist for as long as the object is created. Type static members persist for as long as its </w:t>
+      </w:r>
+      <w:r>
+        <w:t>module</w:t>
+      </w:r>
+      <w:r>
+        <w:t xml:space="preserve"> instance is created. Note here that each </w:t>
+      </w:r>
+      <w:r>
+        <w:t>module</w:t>
+      </w:r>
+      <w:r>
+        <w:t xml:space="preserve"> instance gets its own set of types with static members. </w:t>
+      </w:r>
+      <w:r>
+        <w:t>Module</w:t>
+      </w:r>
+      <w:r>
+        <w:t xml:space="preserve"> static members persist for as long as the </w:t>
+      </w:r>
+      <w:r>
+        <w:t>module</w:t>
+      </w:r>
+      <w:r>
+        <w:t xml:space="preserve"> type exist. A </w:t>
+      </w:r>
+      <w:r>
+        <w:t>module</w:t>
+      </w:r>
+      <w:r>
+        <w:t xml:space="preserve"> type exists when the Sigma module that contains it is in memory.</w:t>
       </w:r>
     </w:p>
     <w:p>
@@ -1344,7 +1466,25 @@
     </w:p>
     <w:p>
       <w:r>
-        <w:t>The Object Create procedure initializes the instance. In it you can create sub objects, set up lines and call members. Type members are initialized in another procedure: Type Create. The Type Create procedure of a symbol is called when the type is created. Types are created when a globality instance is created so the Type Create procedure of all types in a globality instances are called right after the globality’s Object Create procedure.</w:t>
+        <w:t xml:space="preserve">The Object Create procedure initializes the instance. In it you can create sub objects, set up lines and call members. Type members are initialized in another procedure: Type Create. The Type Create procedure of a symbol is called when the type is created. Types are created when a </w:t>
+      </w:r>
+      <w:r>
+        <w:t>module</w:t>
+      </w:r>
+      <w:r>
+        <w:t xml:space="preserve"> instance is created so the Type Create procedure of all types in a </w:t>
+      </w:r>
+      <w:r>
+        <w:t>module</w:t>
+      </w:r>
+      <w:r>
+        <w:t xml:space="preserve"> instances are called right after the </w:t>
+      </w:r>
+      <w:r>
+        <w:t>module</w:t>
+      </w:r>
+      <w:r>
+        <w:t>’s Object Create procedure.</w:t>
       </w:r>
     </w:p>
     <w:p/>
@@ -1378,7 +1518,43 @@
     <w:p/>
     <w:p>
       <w:r>
-        <w:t>A globality also have a Type Create procedure. This is called when the globality type comes to light. Globality types come to light when a Sigma module is loaded. All the Type Creates of globality types in a Sigma module are called right after the Sigma module is loaded. The Type Create of the main globality of a Sigma module serves as the module initializer. The Object Create of the main globality serves as the module instance initializer.</w:t>
+        <w:t xml:space="preserve">A </w:t>
+      </w:r>
+      <w:r>
+        <w:t>module</w:t>
+      </w:r>
+      <w:r>
+        <w:t xml:space="preserve"> also have a Type Create procedure. This is called when the </w:t>
+      </w:r>
+      <w:r>
+        <w:t>module</w:t>
+      </w:r>
+      <w:r>
+        <w:t xml:space="preserve"> type comes to light. </w:t>
+      </w:r>
+      <w:r>
+        <w:t>Module</w:t>
+      </w:r>
+      <w:r>
+        <w:t xml:space="preserve"> types come to light when a Sigma module is loaded. All the Type Creates of </w:t>
+      </w:r>
+      <w:r>
+        <w:t>module</w:t>
+      </w:r>
+      <w:r>
+        <w:t xml:space="preserve"> types in a Sigma module are called right after the Sigma module is loaded. The Type Create of the main </w:t>
+      </w:r>
+      <w:r>
+        <w:t>module</w:t>
+      </w:r>
+      <w:r>
+        <w:t xml:space="preserve"> of a Sigma module serves as the module initializer. The Object Create of the main </w:t>
+      </w:r>
+      <w:r>
+        <w:t>module</w:t>
+      </w:r>
+      <w:r>
+        <w:t xml:space="preserve"> serves as the module instance initializer.</w:t>
       </w:r>
     </w:p>
     <w:p>
@@ -1541,24 +1717,74 @@
           <w:sz w:val="24"/>
           <w:szCs w:val="24"/>
         </w:rPr>
-        <w:t>Globality Static Objects</w:t>
-      </w:r>
-    </w:p>
-    <w:p>
-      <w:r>
-        <w:t>A Type Static sub object is the same instance for each object of the type. But each globality instance gets its own Type Static object. If you want the object to be the same for every instance of the globality, then you must make the object Globality Static.</w:t>
-      </w:r>
-    </w:p>
-    <w:p/>
-    <w:p>
-      <w:r>
-        <w:t>Note that Type Static Objects that are direct ancestors of the globality are static to the globality type so automatically Globality Static.</w:t>
-      </w:r>
-    </w:p>
-    <w:p/>
-    <w:p>
-      <w:r>
-        <w:t>Note that Globality Static objects are automatically also Type Static.</w:t>
+        <w:t>Module</w:t>
+      </w:r>
+      <w:r>
+        <w:rPr>
+          <w:rFonts w:ascii="Times New Roman" w:hAnsi="Times New Roman"/>
+          <w:sz w:val="24"/>
+          <w:szCs w:val="24"/>
+        </w:rPr>
+        <w:t xml:space="preserve"> Static Objects</w:t>
+      </w:r>
+    </w:p>
+    <w:p>
+      <w:r>
+        <w:t xml:space="preserve">A Type Static sub object is the same instance for each object of the type. But each </w:t>
+      </w:r>
+      <w:r>
+        <w:t>module</w:t>
+      </w:r>
+      <w:r>
+        <w:t xml:space="preserve"> instance gets its own Type Static object. If you want the object to be the same for every instance of the </w:t>
+      </w:r>
+      <w:r>
+        <w:t>module</w:t>
+      </w:r>
+      <w:r>
+        <w:t xml:space="preserve">, then you must make the object </w:t>
+      </w:r>
+      <w:r>
+        <w:t>Module</w:t>
+      </w:r>
+      <w:r>
+        <w:t xml:space="preserve"> Static.</w:t>
+      </w:r>
+    </w:p>
+    <w:p/>
+    <w:p>
+      <w:r>
+        <w:t xml:space="preserve">Note that Type Static Objects that are direct ancestors of the </w:t>
+      </w:r>
+      <w:r>
+        <w:t>module</w:t>
+      </w:r>
+      <w:r>
+        <w:t xml:space="preserve"> are static to the </w:t>
+      </w:r>
+      <w:r>
+        <w:t>module</w:t>
+      </w:r>
+      <w:r>
+        <w:t xml:space="preserve"> type so automatically </w:t>
+      </w:r>
+      <w:r>
+        <w:t>Module</w:t>
+      </w:r>
+      <w:r>
+        <w:t xml:space="preserve"> Static.</w:t>
+      </w:r>
+    </w:p>
+    <w:p/>
+    <w:p>
+      <w:r>
+        <w:t xml:space="preserve">Note that </w:t>
+      </w:r>
+      <w:r>
+        <w:t>Module</w:t>
+      </w:r>
+      <w:r>
+        <w:t xml:space="preserve"> Static objects are automatically also Type Static.</w:t>
       </w:r>
     </w:p>
     <w:p>
@@ -1678,12 +1904,26 @@
           <w:sz w:val="24"/>
           <w:szCs w:val="24"/>
         </w:rPr>
-        <w:t>Globality Static Procedures</w:t>
-      </w:r>
-    </w:p>
-    <w:p>
-      <w:r>
-        <w:t xml:space="preserve">The rules of Type Static procedures also apply to Globality Static procedures. Only Type Static procedures’ objects are static to </w:t>
+        <w:t>Module</w:t>
+      </w:r>
+      <w:r>
+        <w:rPr>
+          <w:rFonts w:ascii="Times New Roman" w:hAnsi="Times New Roman"/>
+          <w:sz w:val="24"/>
+          <w:szCs w:val="24"/>
+        </w:rPr>
+        <w:t xml:space="preserve"> Static Procedures</w:t>
+      </w:r>
+    </w:p>
+    <w:p>
+      <w:r>
+        <w:t xml:space="preserve">The rules of Type Static procedures also apply to </w:t>
+      </w:r>
+      <w:r>
+        <w:t>Module</w:t>
+      </w:r>
+      <w:r>
+        <w:t xml:space="preserve"> Static procedures. Only Type Static procedures’ objects are static to </w:t>
       </w:r>
       <w:r>
         <w:rPr>
@@ -1693,7 +1933,13 @@
         <w:t xml:space="preserve">all instances </w:t>
       </w:r>
       <w:r>
-        <w:t>of the globality.</w:t>
+        <w:t xml:space="preserve">of the </w:t>
+      </w:r>
+      <w:r>
+        <w:t>module</w:t>
+      </w:r>
+      <w:r>
+        <w:t>.</w:t>
       </w:r>
     </w:p>
     <w:p>
@@ -1740,13 +1986,43 @@
     </w:p>
     <w:p>
       <w:r>
-        <w:t>In order to initialize and terminate objects and procedures static to the type, object symbols have a Type Create and a Type Destroy system procedure. The Type Create procedure of an object symbol is called long before the object symbol is created and becomes a created object. The Type Create procedure is called when a globality object is created. The Type Create procedures of any ancestor object symbol of the globality is called, but not of the object symbols in sub globalities. Those object symbols’ Type Create procedures are called only when the sub globality is created. Many object symbols might not even have a Type Create procedure.</w:t>
-      </w:r>
-    </w:p>
-    <w:p/>
-    <w:p>
-      <w:r>
-        <w:t xml:space="preserve">The Type Destroy procedure is called when the globality instance is Destroyed. Beware not to </w:t>
+        <w:t xml:space="preserve">In order to initialize and terminate objects and procedures static to the type, object symbols have a Type Create and a Type Destroy system procedure. The Type Create procedure of an object symbol is called long before the object symbol is created and becomes a created object. The Type Create procedure is called when a </w:t>
+      </w:r>
+      <w:r>
+        <w:t>module</w:t>
+      </w:r>
+      <w:r>
+        <w:t xml:space="preserve"> object is created. The Type Create procedures of any ancestor object symbol of the </w:t>
+      </w:r>
+      <w:r>
+        <w:t>module</w:t>
+      </w:r>
+      <w:r>
+        <w:t xml:space="preserve"> is called, but not of the object symbols in sub </w:t>
+      </w:r>
+      <w:r>
+        <w:t>modules</w:t>
+      </w:r>
+      <w:r>
+        <w:t xml:space="preserve">. Those object symbols’ Type Create procedures are called only when the sub </w:t>
+      </w:r>
+      <w:r>
+        <w:t>module</w:t>
+      </w:r>
+      <w:r>
+        <w:t xml:space="preserve"> is created. Many object symbols might not even have a Type Create procedure.</w:t>
+      </w:r>
+    </w:p>
+    <w:p/>
+    <w:p>
+      <w:r>
+        <w:t xml:space="preserve">The Type Destroy procedure is called when the </w:t>
+      </w:r>
+      <w:r>
+        <w:t>module</w:t>
+      </w:r>
+      <w:r>
+        <w:t xml:space="preserve"> instance is Destroyed. Beware not to </w:t>
       </w:r>
       <w:proofErr w:type="spellStart"/>
       <w:r>
@@ -1754,7 +2030,25 @@
       </w:r>
       <w:proofErr w:type="spellEnd"/>
       <w:r>
-        <w:t xml:space="preserve"> Globality Static members of the type, because those belong to all instances of the globality, not just the instance of the globality that’s being destroyed.</w:t>
+        <w:t xml:space="preserve"> </w:t>
+      </w:r>
+      <w:r>
+        <w:t>Module</w:t>
+      </w:r>
+      <w:r>
+        <w:t xml:space="preserve"> Static members of the type, because those belong to all instances of the </w:t>
+      </w:r>
+      <w:r>
+        <w:t>module</w:t>
+      </w:r>
+      <w:r>
+        <w:t xml:space="preserve">, not just the instance of the </w:t>
+      </w:r>
+      <w:r>
+        <w:t>module</w:t>
+      </w:r>
+      <w:r>
+        <w:t xml:space="preserve"> that’s being destroyed.</w:t>
       </w:r>
     </w:p>
     <w:p/>
@@ -1766,19 +2060,40 @@
     <w:p/>
     <w:p>
       <w:r>
-        <w:t>Type Create is stuck right at the end of the globality’s Object Create.</w:t>
-      </w:r>
-    </w:p>
-    <w:p/>
-    <w:p>
-      <w:r>
-        <w:t>Type Static members are like part of the globality instance, rather than the object instance.</w:t>
-      </w:r>
-    </w:p>
-    <w:p/>
-    <w:p>
-      <w:r>
-        <w:t>Globality Type Static members are like part of the Sigma module, rather than the globality instance.</w:t>
+        <w:t xml:space="preserve">Type Create is stuck right at the end of the </w:t>
+      </w:r>
+      <w:r>
+        <w:t>module</w:t>
+      </w:r>
+      <w:r>
+        <w:t>’s Object Create.</w:t>
+      </w:r>
+    </w:p>
+    <w:p/>
+    <w:p>
+      <w:r>
+        <w:t xml:space="preserve">Type Static members are like part of the </w:t>
+      </w:r>
+      <w:r>
+        <w:t>module</w:t>
+      </w:r>
+      <w:r>
+        <w:t xml:space="preserve"> instance, rather than the object instance.</w:t>
+      </w:r>
+    </w:p>
+    <w:p/>
+    <w:p>
+      <w:r>
+        <w:t>Module</w:t>
+      </w:r>
+      <w:r>
+        <w:t xml:space="preserve"> Type Static members are like part of the Sigma module, rather than the </w:t>
+      </w:r>
+      <w:r>
+        <w:t>module</w:t>
+      </w:r>
+      <w:r>
+        <w:t xml:space="preserve"> instance.</w:t>
       </w:r>
     </w:p>
     <w:p>
@@ -1797,12 +2112,47 @@
           <w:sz w:val="24"/>
           <w:szCs w:val="24"/>
         </w:rPr>
-        <w:t>Globality Type Create and Destroy</w:t>
-      </w:r>
-    </w:p>
-    <w:p>
-      <w:r>
-        <w:t>Globality symbols also have a Type Create. New globality types come to light when a Sigma module is loaded. All the Type Creates of globality types in a Sigma module are called right after the Sigma module is loaded. The Type Create of the main globality of a Sigma module serves as the module initializer. The Object Create of the main globality serves as the module instance initializer.</w:t>
+        <w:t>Module</w:t>
+      </w:r>
+      <w:r>
+        <w:rPr>
+          <w:rFonts w:ascii="Times New Roman" w:hAnsi="Times New Roman"/>
+          <w:sz w:val="24"/>
+          <w:szCs w:val="24"/>
+        </w:rPr>
+        <w:t xml:space="preserve"> Type Create and Destroy</w:t>
+      </w:r>
+    </w:p>
+    <w:p>
+      <w:r>
+        <w:t>Module</w:t>
+      </w:r>
+      <w:r>
+        <w:t xml:space="preserve"> symbols also have a Type Create. New </w:t>
+      </w:r>
+      <w:r>
+        <w:t>module</w:t>
+      </w:r>
+      <w:r>
+        <w:t xml:space="preserve"> types come to light when a Sigma module is loaded. All the Type Creates of </w:t>
+      </w:r>
+      <w:r>
+        <w:t>module</w:t>
+      </w:r>
+      <w:r>
+        <w:t xml:space="preserve"> types in a Sigma module are called right after the Sigma module is loaded. The Type Create of the main </w:t>
+      </w:r>
+      <w:r>
+        <w:t>module</w:t>
+      </w:r>
+      <w:r>
+        <w:t xml:space="preserve"> of a Sigma module serves as the module initializer. The Object Create of the main </w:t>
+      </w:r>
+      <w:r>
+        <w:t>module</w:t>
+      </w:r>
+      <w:r>
+        <w:t xml:space="preserve"> serves as the module instance initializer.</w:t>
       </w:r>
     </w:p>
     <w:p>
@@ -1871,7 +2221,19 @@
     </w:p>
     <w:p>
       <w:r>
-        <w:t xml:space="preserve">Type Static procedure members are like part of the globality instance. They are globality instance </w:t>
+        <w:t xml:space="preserve">Type Static procedure members are like part of the </w:t>
+      </w:r>
+      <w:r>
+        <w:t>module</w:t>
+      </w:r>
+      <w:r>
+        <w:t xml:space="preserve"> instance. They are </w:t>
+      </w:r>
+      <w:r>
+        <w:t>module</w:t>
+      </w:r>
+      <w:r>
+        <w:t xml:space="preserve"> instance </w:t>
       </w:r>
       <w:r>
         <w:rPr>
@@ -1881,7 +2243,19 @@
         <w:t>specific</w:t>
       </w:r>
       <w:r>
-        <w:t>, but this is also called type specific, because a type belongs to a globality instance. They should be initialized along with the globality instance, so along with the type creation. Type Create can access Type Static procedure members and are initialized there.</w:t>
+        <w:t xml:space="preserve">, but this is also called type specific, because a type belongs to a </w:t>
+      </w:r>
+      <w:r>
+        <w:t>module</w:t>
+      </w:r>
+      <w:r>
+        <w:t xml:space="preserve"> instance. They should be initialized along with the </w:t>
+      </w:r>
+      <w:r>
+        <w:t>module</w:t>
+      </w:r>
+      <w:r>
+        <w:t xml:space="preserve"> instance, so along with the type creation. Type Create can access Type Static procedure members and are initialized there.</w:t>
       </w:r>
     </w:p>
     <w:p/>
@@ -1893,7 +2267,22 @@
     <w:p/>
     <w:p>
       <w:r>
-        <w:t xml:space="preserve">Globality Static members of both globality, its type and procedures are initialized in the globality’s Type Create procedure and </w:t>
+        <w:t>Module</w:t>
+      </w:r>
+      <w:r>
+        <w:t xml:space="preserve"> Static members of both </w:t>
+      </w:r>
+      <w:r>
+        <w:t>module</w:t>
+      </w:r>
+      <w:r>
+        <w:t xml:space="preserve">, its type and procedures are initialized in the </w:t>
+      </w:r>
+      <w:r>
+        <w:t>module</w:t>
+      </w:r>
+      <w:r>
+        <w:t xml:space="preserve">’s Type Create procedure and </w:t>
       </w:r>
       <w:proofErr w:type="spellStart"/>
       <w:r>
@@ -2148,7 +2537,17 @@
           <w:sz w:val="22"/>
           <w:szCs w:val="22"/>
         </w:rPr>
-        <w:t xml:space="preserve">Globality Static </w:t>
+        <w:t>Module</w:t>
+      </w:r>
+      <w:r>
+        <w:rPr>
+          <w:rFonts w:ascii="Times New Roman" w:hAnsi="Times New Roman"/>
+          <w:b/>
+          <w:bCs/>
+          <w:sz w:val="22"/>
+          <w:szCs w:val="22"/>
+        </w:rPr>
+        <w:t xml:space="preserve"> Static </w:t>
       </w:r>
     </w:p>
     <w:p>
@@ -2172,25 +2571,106 @@
     </w:p>
     <w:p>
       <w:r>
-        <w:t>Globalities need to be created too.</w:t>
-      </w:r>
-    </w:p>
-    <w:p/>
-    <w:p>
-      <w:r>
-        <w:t>Globalities can also have static members. Those are members of the module that can be called even when the module is not created. The globality type create procedure of all sub globalities is called as soon as the module is loaded in Sigma.</w:t>
-      </w:r>
-    </w:p>
-    <w:p/>
-    <w:p>
-      <w:r>
-        <w:t xml:space="preserve">Types in a non created globality can usually not be referred to. </w:t>
-      </w:r>
-    </w:p>
-    <w:p/>
-    <w:p>
-      <w:r>
-        <w:t xml:space="preserve">There can also be static members of a globality. Those are mutual to all globality instances and can be referred to even when the globality isn’t created. Then you can refer to procedures (and objects and types) of a non created globality. The procedures must be made Globality Static in order to do that. Globality Static symbols’ Type Create procedures are called even when the globality isn’t created. To have objects run as soon as the globality type runs, the globality symbol has a Type Create and Type Destroy procedure as well, in which you can create objects to run </w:t>
+        <w:t>Modules</w:t>
+      </w:r>
+      <w:r>
+        <w:t xml:space="preserve"> need to be created too.</w:t>
+      </w:r>
+    </w:p>
+    <w:p/>
+    <w:p>
+      <w:r>
+        <w:t>Modules</w:t>
+      </w:r>
+      <w:r>
+        <w:t xml:space="preserve"> </w:t>
+      </w:r>
+      <w:r>
+        <w:t xml:space="preserve">can also have static members. Those are members of the module that can be called even when the module is not created. The </w:t>
+      </w:r>
+      <w:r>
+        <w:t>module</w:t>
+      </w:r>
+      <w:r>
+        <w:t xml:space="preserve"> type create procedure of all sub </w:t>
+      </w:r>
+      <w:r>
+        <w:t>modules</w:t>
+      </w:r>
+      <w:r>
+        <w:t xml:space="preserve"> is called as soon as the module is loaded in Sigma.</w:t>
+      </w:r>
+    </w:p>
+    <w:p/>
+    <w:p>
+      <w:r>
+        <w:t xml:space="preserve">Types in a non created </w:t>
+      </w:r>
+      <w:r>
+        <w:t>module</w:t>
+      </w:r>
+      <w:r>
+        <w:t xml:space="preserve"> can usually not be referred to. </w:t>
+      </w:r>
+    </w:p>
+    <w:p/>
+    <w:p>
+      <w:r>
+        <w:t xml:space="preserve">There can also be static members of a </w:t>
+      </w:r>
+      <w:r>
+        <w:t>module</w:t>
+      </w:r>
+      <w:r>
+        <w:t xml:space="preserve">. Those are mutual to all </w:t>
+      </w:r>
+      <w:r>
+        <w:t>module</w:t>
+      </w:r>
+      <w:r>
+        <w:t xml:space="preserve"> instances and can be referred to even when the </w:t>
+      </w:r>
+      <w:r>
+        <w:t>module</w:t>
+      </w:r>
+      <w:r>
+        <w:t xml:space="preserve"> isn’t created. Then you can refer to procedures (and objects and types) of a non created </w:t>
+      </w:r>
+      <w:r>
+        <w:t>module</w:t>
+      </w:r>
+      <w:r>
+        <w:t xml:space="preserve">. The procedures must be made </w:t>
+      </w:r>
+      <w:r>
+        <w:t>Module</w:t>
+      </w:r>
+      <w:r>
+        <w:t xml:space="preserve"> Static in order to do that. </w:t>
+      </w:r>
+      <w:r>
+        <w:t>Module</w:t>
+      </w:r>
+      <w:r>
+        <w:t xml:space="preserve"> Static symbols’ Type Create procedures are called even when the </w:t>
+      </w:r>
+      <w:r>
+        <w:t>module</w:t>
+      </w:r>
+      <w:r>
+        <w:t xml:space="preserve"> isn’t created. To have objects run as soon as the </w:t>
+      </w:r>
+      <w:r>
+        <w:t>module</w:t>
+      </w:r>
+      <w:r>
+        <w:t xml:space="preserve"> type runs, the </w:t>
+      </w:r>
+      <w:r>
+        <w:t>module</w:t>
+      </w:r>
+      <w:r>
+        <w:t xml:space="preserve"> symbol has a Type Create and Type Destroy procedure as well, in which you can create objects to run </w:t>
       </w:r>
       <w:proofErr w:type="spellStart"/>
       <w:r>
@@ -2204,13 +2684,37 @@
     <w:p/>
     <w:p>
       <w:r>
-        <w:t>Types of globalities can be</w:t>
-      </w:r>
-    </w:p>
-    <w:p/>
-    <w:p>
-      <w:r>
-        <w:t xml:space="preserve">Then globality static type creates should be called when the sigma module loads. Right. The module only exists when. So globalities must also have their own (Globality) Type Create and Type Destroy procedures that are </w:t>
+        <w:t xml:space="preserve">Types of </w:t>
+      </w:r>
+      <w:r>
+        <w:t>modules</w:t>
+      </w:r>
+      <w:r>
+        <w:t xml:space="preserve"> can be</w:t>
+      </w:r>
+    </w:p>
+    <w:p/>
+    <w:p>
+      <w:r>
+        <w:t xml:space="preserve">Then </w:t>
+      </w:r>
+      <w:r>
+        <w:t>module</w:t>
+      </w:r>
+      <w:r>
+        <w:t xml:space="preserve"> static type creates should be called when the sigma module loads. Right. The module only exists when. So </w:t>
+      </w:r>
+      <w:r>
+        <w:t>modules</w:t>
+      </w:r>
+      <w:r>
+        <w:t xml:space="preserve"> must also have their own (</w:t>
+      </w:r>
+      <w:r>
+        <w:t>Module</w:t>
+      </w:r>
+      <w:r>
+        <w:t xml:space="preserve">) Type Create and Type Destroy procedures that are </w:t>
       </w:r>
       <w:proofErr w:type="spellStart"/>
       <w:r>
@@ -2224,13 +2728,49 @@
     <w:p/>
     <w:p>
       <w:r>
-        <w:t>So now there’s not only static symbols, but globality static symbols, which can be members of ancestors at any depth inside the globality. Only globality static members (including system procedures) can be called when a globality is not created.</w:t>
-      </w:r>
-    </w:p>
-    <w:p/>
-    <w:p>
-      <w:r>
-        <w:t xml:space="preserve">Sub globality’s type creates are also called on module load. If you don’t define globality type create of </w:t>
+        <w:t xml:space="preserve">So now there’s not only static symbols, but </w:t>
+      </w:r>
+      <w:r>
+        <w:t>module</w:t>
+      </w:r>
+      <w:r>
+        <w:t xml:space="preserve"> static symbols, which can be members of ancestors at any depth inside the </w:t>
+      </w:r>
+      <w:r>
+        <w:t>module</w:t>
+      </w:r>
+      <w:r>
+        <w:t xml:space="preserve">. Only </w:t>
+      </w:r>
+      <w:r>
+        <w:t>module</w:t>
+      </w:r>
+      <w:r>
+        <w:t xml:space="preserve"> static members (including system procedures) can be called when a </w:t>
+      </w:r>
+      <w:r>
+        <w:t>module</w:t>
+      </w:r>
+      <w:r>
+        <w:t xml:space="preserve"> is not created.</w:t>
+      </w:r>
+    </w:p>
+    <w:p/>
+    <w:p>
+      <w:r>
+        <w:t xml:space="preserve">Sub </w:t>
+      </w:r>
+      <w:r>
+        <w:t>module</w:t>
+      </w:r>
+      <w:r>
+        <w:t xml:space="preserve">’s type creates are also called on module load. If you don’t define </w:t>
+      </w:r>
+      <w:r>
+        <w:t>module</w:t>
+      </w:r>
+      <w:r>
+        <w:t xml:space="preserve"> type create of </w:t>
       </w:r>
       <w:proofErr w:type="spellStart"/>
       <w:r>
@@ -2238,7 +2778,13 @@
       </w:r>
       <w:proofErr w:type="spellEnd"/>
       <w:r>
-        <w:t xml:space="preserve"> globalities, then nothing is called </w:t>
+        <w:t xml:space="preserve"> </w:t>
+      </w:r>
+      <w:r>
+        <w:t>modules</w:t>
+      </w:r>
+      <w:r>
+        <w:t xml:space="preserve">, then nothing is called </w:t>
       </w:r>
       <w:proofErr w:type="spellStart"/>
       <w:r>
@@ -2246,13 +2792,49 @@
       </w:r>
       <w:proofErr w:type="spellEnd"/>
       <w:r>
-        <w:t>. Only if you choose to have a globality with globally static data, their globality type create procedure is called.</w:t>
-      </w:r>
-    </w:p>
-    <w:p/>
-    <w:p>
-      <w:r>
-        <w:t xml:space="preserve">Sub globality’s type creates are also called on module load. Sub globality type creates are called in the super globality type create. In a globality type, Type Create procedures that are declared Globally Static of object symbols are called when the </w:t>
+        <w:t xml:space="preserve">. Only if you choose to have a </w:t>
+      </w:r>
+      <w:r>
+        <w:t>module</w:t>
+      </w:r>
+      <w:r>
+        <w:t xml:space="preserve"> with globally static data, their </w:t>
+      </w:r>
+      <w:r>
+        <w:t>module</w:t>
+      </w:r>
+      <w:r>
+        <w:t xml:space="preserve"> type create procedure is called.</w:t>
+      </w:r>
+    </w:p>
+    <w:p/>
+    <w:p>
+      <w:r>
+        <w:t xml:space="preserve">Sub </w:t>
+      </w:r>
+      <w:r>
+        <w:t>module</w:t>
+      </w:r>
+      <w:r>
+        <w:t xml:space="preserve">’s type creates are also called on module load. Sub </w:t>
+      </w:r>
+      <w:r>
+        <w:t>module</w:t>
+      </w:r>
+      <w:r>
+        <w:t xml:space="preserve"> type creates are called in the super </w:t>
+      </w:r>
+      <w:r>
+        <w:t>module</w:t>
+      </w:r>
+      <w:r>
+        <w:t xml:space="preserve"> type create. In a </w:t>
+      </w:r>
+      <w:r>
+        <w:t>module</w:t>
+      </w:r>
+      <w:r>
+        <w:t xml:space="preserve"> type, Type Create procedures that are declared Globally Static of object symbols are called when the </w:t>
       </w:r>
       <w:proofErr w:type="spellStart"/>
       <w:r>
@@ -2260,13 +2842,37 @@
       </w:r>
       <w:proofErr w:type="spellEnd"/>
       <w:r>
-        <w:t xml:space="preserve"> globality type is created.</w:t>
-      </w:r>
-    </w:p>
-    <w:p/>
-    <w:p>
-      <w:r>
-        <w:t>The creation of a globality must be initiated by code, because a globality symbol can also become a globality reference, in case of which Create must not be called.</w:t>
+        <w:t xml:space="preserve"> </w:t>
+      </w:r>
+      <w:r>
+        <w:t>module</w:t>
+      </w:r>
+      <w:r>
+        <w:t xml:space="preserve"> type is created.</w:t>
+      </w:r>
+    </w:p>
+    <w:p/>
+    <w:p>
+      <w:r>
+        <w:t xml:space="preserve">The creation of a </w:t>
+      </w:r>
+      <w:r>
+        <w:t>module</w:t>
+      </w:r>
+      <w:r>
+        <w:t xml:space="preserve"> must be initiated by code, because a </w:t>
+      </w:r>
+      <w:r>
+        <w:t>module</w:t>
+      </w:r>
+      <w:r>
+        <w:t xml:space="preserve"> symbol can also become a </w:t>
+      </w:r>
+      <w:r>
+        <w:t>module</w:t>
+      </w:r>
+      <w:r>
+        <w:t xml:space="preserve"> reference, in case of which Create must not be called.</w:t>
       </w:r>
     </w:p>
     <w:p/>
@@ -2358,7 +2964,10 @@
         <w:jc w:val="both"/>
       </w:pPr>
       <w:r>
-        <w:t>Type Create procedure of globalities</w:t>
+        <w:t xml:space="preserve">Type Create procedure of </w:t>
+      </w:r>
+      <w:r>
+        <w:t>modules</w:t>
       </w:r>
     </w:p>
     <w:p>
@@ -2394,7 +3003,10 @@
         <w:jc w:val="both"/>
       </w:pPr>
       <w:r>
-        <w:t>Object Create procedures of globalities</w:t>
+        <w:t xml:space="preserve">Object Create procedures of </w:t>
+      </w:r>
+      <w:r>
+        <w:t>modules</w:t>
       </w:r>
     </w:p>
     <w:p>
@@ -2418,13 +3030,22 @@
         <w:jc w:val="both"/>
       </w:pPr>
       <w:r>
-        <w:t>Static procedures directly in globalities</w:t>
-      </w:r>
-    </w:p>
-    <w:p/>
-    <w:p>
-      <w:r>
-        <w:t>Symbols always contain some data: their line targets. Those are static data, so when you create a globality there’s always memory reserved: for each symbol memory that stores the line targets. (by the way: doesn’t a flag need to be stored to on if the symbol is created?). Or should I store line targets in the Core’s object table? Hmmm…</w:t>
+        <w:t xml:space="preserve">Static procedures directly in </w:t>
+      </w:r>
+      <w:r>
+        <w:t>modules</w:t>
+      </w:r>
+    </w:p>
+    <w:p/>
+    <w:p>
+      <w:r>
+        <w:t xml:space="preserve">Symbols always contain some data: their line targets. Those are static data, so when you create a </w:t>
+      </w:r>
+      <w:r>
+        <w:t>module</w:t>
+      </w:r>
+      <w:r>
+        <w:t xml:space="preserve"> there’s always memory reserved: for each symbol memory that stores the line targets. (by the way: doesn’t a flag need to be stored to on if the symbol is created?). Or should I store line targets in the Core’s object table? Hmmm…</w:t>
       </w:r>
     </w:p>
     <w:p/>
@@ -2444,7 +3065,13 @@
     <w:p/>
     <w:p>
       <w:r>
-        <w:t>&lt; How can you make a type: globality static? &gt;</w:t>
+        <w:t xml:space="preserve">&lt; How can you make a type: </w:t>
+      </w:r>
+      <w:r>
+        <w:t>module</w:t>
+      </w:r>
+      <w:r>
+        <w:t xml:space="preserve"> static? &gt;</w:t>
       </w:r>
     </w:p>
     <w:p/>
@@ -2618,7 +3245,7 @@
       <w:r>
         <w:t>JJ</w:t>
       </w:r>
-      <w:bookmarkEnd w:id="1"/>
+      <w:bookmarkEnd w:id="0"/>
     </w:p>
     <w:sectPr>
       <w:pgSz w:w="12240" w:h="15840"/>
@@ -3528,9 +4155,15 @@
   </w:style>
   <w:style w:type="character" w:default="1" w:styleId="DefaultParagraphFont">
     <w:name w:val="Default Paragraph Font"/>
+    <w:uiPriority w:val="1"/>
+    <w:semiHidden/>
+    <w:unhideWhenUsed/>
   </w:style>
   <w:style w:type="table" w:default="1" w:styleId="TableNormal">
     <w:name w:val="Normal Table"/>
+    <w:uiPriority w:val="99"/>
+    <w:semiHidden/>
+    <w:unhideWhenUsed/>
     <w:tblPr>
       <w:tblInd w:w="0" w:type="dxa"/>
       <w:tblCellMar>
@@ -3543,6 +4176,9 @@
   </w:style>
   <w:style w:type="numbering" w:default="1" w:styleId="NoList">
     <w:name w:val="No List"/>
+    <w:uiPriority w:val="99"/>
+    <w:semiHidden/>
+    <w:unhideWhenUsed/>
   </w:style>
   <w:style w:type="character" w:customStyle="1" w:styleId="Style6pt">
     <w:name w:val="Style 6 pt"/>

</xml_diff>